<commit_message>
amy's comments chapters 4-5-6
</commit_message>
<xml_diff>
--- a/docx/00_colophon.docx
+++ b/docx/00_colophon.docx
@@ -84,15 +84,29 @@
         <w:rPr>
           <w:rFonts w:ascii="Georgia" w:hAnsi="Georgia"/>
         </w:rPr>
-        <w:t xml:space="preserve"> DPT Collective, consisting of: Marc de Bruijn, Liz Castro, Florian Cramer, Joost Kircz, Silvio Lorusso, Michael Murtaugh, Miriam Rasch, Margreet Riphagen and Pia Pol</w:t>
-      </w:r>
-      <w:r>
-        <w:rPr>
-          <w:rFonts w:ascii="Georgia" w:hAnsi="Georgia"/>
-          <w:highlight w:val="magenta"/>
+        <w:t xml:space="preserve"> DPT Collective, consisting of: Marc de Bruijn, Liz Castro, Florian Cramer, Joost Kircz, Silvio </w:t>
+      </w:r>
+      <w:r>
+        <w:rPr>
+          <w:rFonts w:ascii="Georgia" w:hAnsi="Georgia"/>
+        </w:rPr>
+        <w:t>Lorusso, Michael Murtaugh, Miriam Rasch, Margreet Riphagen and Pia Pol</w:t>
+      </w:r>
+      <w:commentRangeStart w:id="0"/>
+      <w:r>
+        <w:rPr>
+          <w:rFonts w:ascii="Georgia" w:hAnsi="Georgia"/>
         </w:rPr>
         <w:t>\</w:t>
       </w:r>
+      <w:commentRangeEnd w:id="0"/>
+      <w:r>
+        <w:rPr>
+          <w:rStyle w:val="CommentReference"/>
+          <w:rFonts w:asciiTheme="minorHAnsi" w:eastAsiaTheme="minorEastAsia" w:hAnsiTheme="minorHAnsi" w:cstheme="minorBidi"/>
+        </w:rPr>
+        <w:commentReference w:id="0"/>
+      </w:r>
       <w:r>
         <w:rPr>
           <w:rFonts w:ascii="Georgia" w:hAnsi="Georgia"/>
@@ -118,20 +132,7 @@
         <w:rPr>
           <w:rFonts w:ascii="Georgia" w:hAnsi="Georgia"/>
         </w:rPr>
-        <w:t xml:space="preserve"> Joe Monk and Amy Wu</w:t>
-      </w:r>
-      <w:r>
-        <w:rPr>
-          <w:rFonts w:ascii="Georgia" w:hAnsi="Georgia"/>
-          <w:highlight w:val="magenta"/>
-        </w:rPr>
-        <w:t>\</w:t>
-      </w:r>
-      <w:r>
-        <w:rPr>
-          <w:rFonts w:ascii="Georgia" w:hAnsi="Georgia"/>
-        </w:rPr>
-        <w:t xml:space="preserve"> </w:t>
+        <w:t xml:space="preserve"> Joe Monk and Amy Wu\ </w:t>
       </w:r>
     </w:p>
     <w:p>
@@ -152,20 +153,7 @@
         <w:rPr>
           <w:rFonts w:ascii="Georgia" w:hAnsi="Georgia"/>
         </w:rPr>
-        <w:t xml:space="preserve"> Loes Sikkes and Kimmy Spreeuwenberg</w:t>
-      </w:r>
-      <w:r>
-        <w:rPr>
-          <w:rFonts w:ascii="Georgia" w:hAnsi="Georgia"/>
-          <w:highlight w:val="magenta"/>
-        </w:rPr>
-        <w:t>\</w:t>
-      </w:r>
-      <w:r>
-        <w:rPr>
-          <w:rFonts w:ascii="Georgia" w:hAnsi="Georgia"/>
-        </w:rPr>
-        <w:t xml:space="preserve"> </w:t>
+        <w:t xml:space="preserve"> Loes Sikkes and Kimmy Spreeuwenberg\ </w:t>
       </w:r>
     </w:p>
     <w:p>
@@ -186,14 +174,7 @@
         <w:rPr>
           <w:rFonts w:ascii="Georgia" w:hAnsi="Georgia"/>
         </w:rPr>
-        <w:t xml:space="preserve"> Loes Sikkes and Kimmy Spreeuwenberg</w:t>
-      </w:r>
-      <w:r>
-        <w:rPr>
-          <w:rFonts w:ascii="Georgia" w:hAnsi="Georgia"/>
-          <w:highlight w:val="magenta"/>
-        </w:rPr>
-        <w:t>\</w:t>
+        <w:t xml:space="preserve"> Loes Sikkes and Kimmy Spreeuwenberg\</w:t>
       </w:r>
       <w:r>
         <w:rPr>
@@ -241,7 +222,6 @@
       <w:r>
         <w:rPr>
           <w:rFonts w:ascii="Georgia" w:hAnsi="Georgia"/>
-          <w:highlight w:val="magenta"/>
         </w:rPr>
         <w:t>\</w:t>
       </w:r>
@@ -275,16 +255,38 @@
       <w:r>
         <w:rPr>
           <w:rFonts w:ascii="Georgia" w:hAnsi="Georgia"/>
-          <w:highlight w:val="magenta"/>
-        </w:rPr>
-        <w:t>[Studio Mooijman en Mittelberg]</w:t>
-      </w:r>
-      <w:r>
-        <w:rPr>
-          <w:rFonts w:ascii="Georgia" w:hAnsi="Georgia"/>
-          <w:highlight w:val="darkRed"/>
-        </w:rPr>
-        <w:t>(www.mooijmanenmittelberg.nl/)</w:t>
+          <w:highlight w:val="darkRed"/>
+        </w:rPr>
+        <w:t>[</w:t>
+      </w:r>
+      <w:commentRangeStart w:id="1"/>
+      <w:r>
+        <w:rPr>
+          <w:rFonts w:ascii="Georgia" w:hAnsi="Georgia"/>
+        </w:rPr>
+        <w:t>Studio Mooijman en Mittelberg</w:t>
+      </w:r>
+      <w:commentRangeEnd w:id="1"/>
+      <w:r>
+        <w:rPr>
+          <w:rStyle w:val="CommentReference"/>
+          <w:rFonts w:asciiTheme="minorHAnsi" w:eastAsiaTheme="minorEastAsia" w:hAnsiTheme="minorHAnsi" w:cstheme="minorBidi"/>
+        </w:rPr>
+        <w:commentReference w:id="1"/>
+      </w:r>
+      <w:r>
+        <w:rPr>
+          <w:rFonts w:ascii="Georgia" w:hAnsi="Georgia"/>
+          <w:highlight w:val="darkRed"/>
+        </w:rPr>
+        <w:t>](</w:t>
+      </w:r>
+      <w:r>
+        <w:rPr>
+          <w:rFonts w:ascii="Georgia" w:hAnsi="Georgia"/>
+          <w:highlight w:val="darkRed"/>
+        </w:rPr>
+        <w:t>www.mooijmanenmittelberg.nl/)</w:t>
       </w:r>
     </w:p>
     <w:p>
@@ -333,20 +335,7 @@
         <w:rPr>
           <w:rFonts w:ascii="Georgia" w:hAnsi="Georgia"/>
         </w:rPr>
-        <w:t xml:space="preserve"> Drukkerij Printvisie B.V., Rotterdam</w:t>
-      </w:r>
-      <w:r>
-        <w:rPr>
-          <w:rFonts w:ascii="Georgia" w:hAnsi="Georgia"/>
-          <w:highlight w:val="magenta"/>
-        </w:rPr>
-        <w:t>\</w:t>
-      </w:r>
-      <w:r>
-        <w:rPr>
-          <w:rFonts w:ascii="Georgia" w:hAnsi="Georgia"/>
-        </w:rPr>
-        <w:t xml:space="preserve"> </w:t>
+        <w:t xml:space="preserve"> Drukkerij Printvisie B.V., Rotterdam\ </w:t>
       </w:r>
     </w:p>
     <w:p>
@@ -367,20 +356,7 @@
         <w:rPr>
           <w:rFonts w:ascii="Georgia" w:hAnsi="Georgia"/>
         </w:rPr>
-        <w:t xml:space="preserve"> Institute of Network Cultures</w:t>
-      </w:r>
-      <w:r>
-        <w:rPr>
-          <w:rFonts w:ascii="Georgia" w:hAnsi="Georgia"/>
-          <w:highlight w:val="magenta"/>
-        </w:rPr>
-        <w:t>\</w:t>
-      </w:r>
-      <w:r>
-        <w:rPr>
-          <w:rFonts w:ascii="Georgia" w:hAnsi="Georgia"/>
-        </w:rPr>
-        <w:t xml:space="preserve"> </w:t>
+        <w:t xml:space="preserve"> Institute of Network Cultures\ </w:t>
       </w:r>
     </w:p>
     <w:p>
@@ -401,7 +377,13 @@
         <w:rPr>
           <w:rFonts w:ascii="Georgia" w:hAnsi="Georgia"/>
         </w:rPr>
-        <w:t xml:space="preserve"> SIA National Regieorgaan Praktijkgericht Onderzoek </w:t>
+        <w:t xml:space="preserve"> SIA National Regieorgaan Praktijkgericht Onderzoek</w:t>
+      </w:r>
+      <w:r>
+        <w:rPr>
+          <w:rFonts w:ascii="Georgia" w:hAnsi="Georgia"/>
+        </w:rPr>
+        <w:t xml:space="preserve"> </w:t>
       </w:r>
     </w:p>
     <w:p>
@@ -592,117 +574,64 @@
       <w:r>
         <w:rPr>
           <w:rFonts w:ascii="Georgia" w:hAnsi="Georgia"/>
-          <w:highlight w:val="magenta"/>
-        </w:rPr>
-        <w:t>\</w:t>
-      </w:r>
-      <w:r>
-        <w:rPr>
-          <w:rFonts w:ascii="Georgia" w:hAnsi="Georgia"/>
-        </w:rPr>
-        <w:t xml:space="preserve"> </w:t>
-      </w:r>
-    </w:p>
-    <w:p>
-      <w:pPr>
-        <w:pStyle w:val="PlainText"/>
-        <w:rPr>
-          <w:rFonts w:ascii="Georgia" w:hAnsi="Georgia"/>
-        </w:rPr>
-      </w:pPr>
-      <w:r>
-        <w:rPr>
-          <w:rFonts w:ascii="Georgia" w:hAnsi="Georgia"/>
-        </w:rPr>
-        <w:t>Institute of Network Cultures</w:t>
-      </w:r>
-      <w:r>
-        <w:rPr>
-          <w:rFonts w:ascii="Georgia" w:hAnsi="Georgia"/>
-          <w:highlight w:val="magenta"/>
-        </w:rPr>
-        <w:t>\</w:t>
-      </w:r>
-      <w:r>
-        <w:rPr>
-          <w:rFonts w:ascii="Georgia" w:hAnsi="Georgia"/>
-        </w:rPr>
-        <w:t xml:space="preserve"> </w:t>
-      </w:r>
-    </w:p>
-    <w:p>
-      <w:pPr>
-        <w:pStyle w:val="PlainText"/>
-        <w:rPr>
-          <w:rFonts w:ascii="Georgia" w:hAnsi="Georgia"/>
-        </w:rPr>
-      </w:pPr>
-      <w:r>
-        <w:rPr>
-          <w:rFonts w:ascii="Georgia" w:hAnsi="Georgia"/>
-        </w:rPr>
-        <w:t>Hogeschool van Amsterdam</w:t>
-      </w:r>
-      <w:r>
-        <w:rPr>
-          <w:rFonts w:ascii="Georgia" w:hAnsi="Georgia"/>
-          <w:highlight w:val="magenta"/>
-        </w:rPr>
-        <w:t>\</w:t>
-      </w:r>
-      <w:r>
-        <w:rPr>
-          <w:rFonts w:ascii="Georgia" w:hAnsi="Georgia"/>
-        </w:rPr>
-        <w:t xml:space="preserve"> </w:t>
-      </w:r>
-    </w:p>
-    <w:p>
-      <w:pPr>
-        <w:pStyle w:val="PlainText"/>
-        <w:rPr>
-          <w:rFonts w:ascii="Georgia" w:hAnsi="Georgia"/>
-        </w:rPr>
-      </w:pPr>
-      <w:r>
-        <w:rPr>
-          <w:rFonts w:ascii="Georgia" w:hAnsi="Georgia"/>
-        </w:rPr>
-        <w:t>Rhijnspoorplein 1</w:t>
-      </w:r>
-      <w:r>
-        <w:rPr>
-          <w:rFonts w:ascii="Georgia" w:hAnsi="Georgia"/>
-          <w:highlight w:val="magenta"/>
-        </w:rPr>
-        <w:t>\</w:t>
-      </w:r>
-      <w:r>
-        <w:rPr>
-          <w:rFonts w:ascii="Georgia" w:hAnsi="Georgia"/>
-        </w:rPr>
-        <w:t xml:space="preserve"> </w:t>
-      </w:r>
-    </w:p>
-    <w:p>
-      <w:pPr>
-        <w:pStyle w:val="PlainText"/>
-        <w:rPr>
-          <w:rFonts w:ascii="Georgia" w:hAnsi="Georgia"/>
-        </w:rPr>
-      </w:pPr>
-      <w:r>
-        <w:rPr>
-          <w:rFonts w:ascii="Georgia" w:hAnsi="Georgia"/>
-        </w:rPr>
-        <w:t>1091 GC Amsterdam</w:t>
-      </w:r>
-      <w:r>
-        <w:rPr>
-          <w:rFonts w:ascii="Georgia" w:hAnsi="Georgia"/>
-          <w:highlight w:val="magenta"/>
-        </w:rPr>
-        <w:t>\</w:t>
+        </w:rPr>
+        <w:t xml:space="preserve">\ </w:t>
+      </w:r>
+    </w:p>
+    <w:p>
+      <w:pPr>
+        <w:pStyle w:val="PlainText"/>
+        <w:rPr>
+          <w:rFonts w:ascii="Georgia" w:hAnsi="Georgia"/>
+        </w:rPr>
+      </w:pPr>
+      <w:r>
+        <w:rPr>
+          <w:rFonts w:ascii="Georgia" w:hAnsi="Georgia"/>
+        </w:rPr>
+        <w:t xml:space="preserve">Institute of Network Cultures\ </w:t>
+      </w:r>
+    </w:p>
+    <w:p>
+      <w:pPr>
+        <w:pStyle w:val="PlainText"/>
+        <w:rPr>
+          <w:rFonts w:ascii="Georgia" w:hAnsi="Georgia"/>
+        </w:rPr>
+      </w:pPr>
+      <w:r>
+        <w:rPr>
+          <w:rFonts w:ascii="Georgia" w:hAnsi="Georgia"/>
+        </w:rPr>
+        <w:t xml:space="preserve">Hogeschool van Amsterdam\ </w:t>
+      </w:r>
+    </w:p>
+    <w:p>
+      <w:pPr>
+        <w:pStyle w:val="PlainText"/>
+        <w:rPr>
+          <w:rFonts w:ascii="Georgia" w:hAnsi="Georgia"/>
+        </w:rPr>
+      </w:pPr>
+      <w:r>
+        <w:rPr>
+          <w:rFonts w:ascii="Georgia" w:hAnsi="Georgia"/>
+        </w:rPr>
+        <w:t xml:space="preserve">Rhijnspoorplein 1\ </w:t>
+      </w:r>
+    </w:p>
+    <w:p>
+      <w:pPr>
+        <w:pStyle w:val="PlainText"/>
+        <w:rPr>
+          <w:rFonts w:ascii="Georgia" w:hAnsi="Georgia"/>
+        </w:rPr>
+      </w:pPr>
+      <w:r>
+        <w:rPr>
+          <w:rFonts w:ascii="Georgia" w:hAnsi="Georgia"/>
+        </w:rPr>
+        <w:t>1091 GC Amsterdam\</w:t>
       </w:r>
       <w:r>
         <w:rPr>
@@ -729,7 +658,6 @@
       <w:r>
         <w:rPr>
           <w:rFonts w:ascii="Georgia" w:hAnsi="Georgia"/>
-          <w:highlight w:val="magenta"/>
         </w:rPr>
         <w:t>\</w:t>
       </w:r>
@@ -771,7 +699,6 @@
       <w:r>
         <w:rPr>
           <w:rFonts w:ascii="Georgia" w:hAnsi="Georgia"/>
-          <w:highlight w:val="magenta"/>
         </w:rPr>
         <w:t>\</w:t>
       </w:r>
@@ -798,7 +725,6 @@
       <w:r>
         <w:rPr>
           <w:rFonts w:ascii="Georgia" w:hAnsi="Georgia"/>
-          <w:highlight w:val="magenta"/>
         </w:rPr>
         <w:t>\</w:t>
       </w:r>
@@ -947,19 +873,29 @@
         </w:rPr>
         <w:t xml:space="preserve">For background material, blog posts, videos and the software created within this </w:t>
       </w:r>
-      <w:r>
-        <w:rPr>
-          <w:rFonts w:ascii="Georgia" w:hAnsi="Georgia"/>
-          <w:highlight w:val="magenta"/>
+      <w:commentRangeStart w:id="2"/>
+      <w:r>
+        <w:rPr>
+          <w:rFonts w:ascii="Georgia" w:hAnsi="Georgia"/>
         </w:rPr>
         <w:t>Digital Publishing Toolkit</w:t>
       </w:r>
-      <w:r>
-        <w:rPr>
-          <w:rFonts w:ascii="Georgia" w:hAnsi="Georgia"/>
-        </w:rPr>
-        <w:t xml:space="preserve"> </w:t>
-      </w:r>
+      <w:commentRangeEnd w:id="2"/>
+      <w:r>
+        <w:rPr>
+          <w:rStyle w:val="CommentReference"/>
+          <w:rFonts w:asciiTheme="minorHAnsi" w:eastAsiaTheme="minorEastAsia" w:hAnsiTheme="minorHAnsi" w:cstheme="minorBidi"/>
+        </w:rPr>
+        <w:commentReference w:id="2"/>
+      </w:r>
+      <w:r>
+        <w:rPr>
+          <w:rFonts w:ascii="Georgia" w:hAnsi="Georgia"/>
+        </w:rPr>
+        <w:t xml:space="preserve"> </w:t>
+      </w:r>
+      <w:bookmarkStart w:id="3" w:name="_GoBack"/>
+      <w:bookmarkEnd w:id="3"/>
       <w:r>
         <w:rPr>
           <w:rFonts w:ascii="Georgia" w:hAnsi="Georgia"/>
@@ -1066,7 +1002,6 @@
       <w:r>
         <w:rPr>
           <w:rFonts w:ascii="Georgia" w:hAnsi="Georgia"/>
-          <w:highlight w:val="magenta"/>
         </w:rPr>
         <w:t>\</w:t>
       </w:r>
@@ -1101,7 +1036,6 @@
       <w:r>
         <w:rPr>
           <w:rFonts w:ascii="Georgia" w:hAnsi="Georgia"/>
-          <w:highlight w:val="magenta"/>
         </w:rPr>
         <w:t>\</w:t>
       </w:r>
@@ -1150,7 +1084,6 @@
       <w:r>
         <w:rPr>
           <w:rFonts w:ascii="Georgia" w:hAnsi="Georgia"/>
-          <w:highlight w:val="magenta"/>
         </w:rPr>
         <w:t>\</w:t>
       </w:r>
@@ -1327,6 +1260,7 @@
           <w:rFonts w:ascii="Georgia" w:hAnsi="Georgia"/>
           <w:highlight w:val="darkRed"/>
         </w:rPr>
+        <w:lastRenderedPageBreak/>
         <w:t>[![Create-IT Applied Research](images/logos_partners/logo_partner_Create-it.png)](</w:t>
       </w:r>
       <w:r>
@@ -1730,6 +1664,68 @@
     </w:sectPr>
   </w:body>
 </w:document>
+</file>
+
+<file path=word/comments.xml><?xml version="1.0" encoding="utf-8"?>
+<w:comments xmlns:wpc="http://schemas.microsoft.com/office/word/2010/wordprocessingCanvas" xmlns:mc="http://schemas.openxmlformats.org/markup-compatibility/2006" xmlns:o="urn:schemas-microsoft-com:office:office" xmlns:r="http://schemas.openxmlformats.org/officeDocument/2006/relationships" xmlns:m="http://schemas.openxmlformats.org/officeDocument/2006/math" xmlns:v="urn:schemas-microsoft-com:vml" xmlns:wp14="http://schemas.microsoft.com/office/word/2010/wordprocessingDrawing" xmlns:wp="http://schemas.openxmlformats.org/drawingml/2006/wordprocessingDrawing" xmlns:w10="urn:schemas-microsoft-com:office:word" xmlns:w="http://schemas.openxmlformats.org/wordprocessingml/2006/main" xmlns:w14="http://schemas.microsoft.com/office/word/2010/wordml" xmlns:wpg="http://schemas.microsoft.com/office/word/2010/wordprocessingGroup" xmlns:wpi="http://schemas.microsoft.com/office/word/2010/wordprocessingInk" xmlns:wne="http://schemas.microsoft.com/office/word/2006/wordml" xmlns:wps="http://schemas.microsoft.com/office/word/2010/wordprocessingShape" mc:Ignorable="w14 wp14">
+  <w:comment w:id="0" w:author="Joe" w:date="2014-11-20T00:27:00Z" w:initials="Joe">
+    <w:p>
+      <w:pPr>
+        <w:pStyle w:val="CommentText"/>
+      </w:pPr>
+      <w:r>
+        <w:rPr>
+          <w:rStyle w:val="CommentReference"/>
+        </w:rPr>
+        <w:annotationRef/>
+      </w:r>
+      <w:r>
+        <w:t xml:space="preserve">Why do so many lines end with “\” on this page? </w:t>
+      </w:r>
+    </w:p>
+  </w:comment>
+  <w:comment w:id="1" w:author="Joe" w:date="2014-11-20T00:25:00Z" w:initials="Joe">
+    <w:p>
+      <w:pPr>
+        <w:pStyle w:val="CommentText"/>
+      </w:pPr>
+      <w:r>
+        <w:rPr>
+          <w:rStyle w:val="CommentReference"/>
+        </w:rPr>
+        <w:annotationRef/>
+      </w:r>
+      <w:r>
+        <w:t>The URL is not shown in this link, as is done elsewhere</w:t>
+      </w:r>
+    </w:p>
+  </w:comment>
+  <w:comment w:id="2" w:author="Joe" w:date="2014-11-20T00:28:00Z" w:initials="Joe">
+    <w:p>
+      <w:pPr>
+        <w:pStyle w:val="CommentText"/>
+      </w:pPr>
+      <w:r>
+        <w:rPr>
+          <w:rStyle w:val="CommentReference"/>
+        </w:rPr>
+        <w:annotationRef/>
+      </w:r>
+      <w:r>
+        <w:t>I though this document was called “</w:t>
+      </w:r>
+      <w:r>
+        <w:rPr>
+          <w:rFonts w:ascii="Georgia" w:hAnsi="Georgia"/>
+        </w:rPr>
+        <w:t>Hybrid Publishing Toolkit for the Arts</w:t>
+      </w:r>
+      <w:r>
+        <w:t>”? This is confusing.</w:t>
+      </w:r>
+    </w:p>
+  </w:comment>
+</w:comments>
 </file>
 
 <file path=word/styles.xml><?xml version="1.0" encoding="utf-8"?>
@@ -1945,6 +1941,104 @@
       <w:szCs w:val="20"/>
     </w:rPr>
   </w:style>
+  <w:style w:type="character" w:styleId="CommentReference">
+    <w:name w:val="annotation reference"/>
+    <w:basedOn w:val="DefaultParagraphFont"/>
+    <w:uiPriority w:val="99"/>
+    <w:semiHidden/>
+    <w:unhideWhenUsed/>
+    <w:rsid w:val="00E05056"/>
+    <w:rPr>
+      <w:sz w:val="16"/>
+      <w:szCs w:val="16"/>
+    </w:rPr>
+  </w:style>
+  <w:style w:type="paragraph" w:styleId="CommentText">
+    <w:name w:val="annotation text"/>
+    <w:basedOn w:val="Normal"/>
+    <w:link w:val="CommentTextChar"/>
+    <w:uiPriority w:val="99"/>
+    <w:semiHidden/>
+    <w:unhideWhenUsed/>
+    <w:rsid w:val="00E05056"/>
+    <w:pPr>
+      <w:spacing w:line="240" w:lineRule="auto"/>
+    </w:pPr>
+    <w:rPr>
+      <w:sz w:val="20"/>
+      <w:szCs w:val="20"/>
+    </w:rPr>
+  </w:style>
+  <w:style w:type="character" w:customStyle="1" w:styleId="CommentTextChar">
+    <w:name w:val="Comment Text Char"/>
+    <w:basedOn w:val="DefaultParagraphFont"/>
+    <w:link w:val="CommentText"/>
+    <w:uiPriority w:val="99"/>
+    <w:semiHidden/>
+    <w:rsid w:val="00E05056"/>
+    <w:rPr>
+      <w:sz w:val="20"/>
+      <w:szCs w:val="20"/>
+    </w:rPr>
+  </w:style>
+  <w:style w:type="paragraph" w:styleId="CommentSubject">
+    <w:name w:val="annotation subject"/>
+    <w:basedOn w:val="CommentText"/>
+    <w:next w:val="CommentText"/>
+    <w:link w:val="CommentSubjectChar"/>
+    <w:uiPriority w:val="99"/>
+    <w:semiHidden/>
+    <w:unhideWhenUsed/>
+    <w:rsid w:val="00E05056"/>
+    <w:rPr>
+      <w:b/>
+      <w:bCs/>
+    </w:rPr>
+  </w:style>
+  <w:style w:type="character" w:customStyle="1" w:styleId="CommentSubjectChar">
+    <w:name w:val="Comment Subject Char"/>
+    <w:basedOn w:val="CommentTextChar"/>
+    <w:link w:val="CommentSubject"/>
+    <w:uiPriority w:val="99"/>
+    <w:semiHidden/>
+    <w:rsid w:val="00E05056"/>
+    <w:rPr>
+      <w:b/>
+      <w:bCs/>
+      <w:sz w:val="20"/>
+      <w:szCs w:val="20"/>
+    </w:rPr>
+  </w:style>
+  <w:style w:type="paragraph" w:styleId="BalloonText">
+    <w:name w:val="Balloon Text"/>
+    <w:basedOn w:val="Normal"/>
+    <w:link w:val="BalloonTextChar"/>
+    <w:uiPriority w:val="99"/>
+    <w:semiHidden/>
+    <w:unhideWhenUsed/>
+    <w:rsid w:val="00E05056"/>
+    <w:pPr>
+      <w:spacing w:after="0" w:line="240" w:lineRule="auto"/>
+    </w:pPr>
+    <w:rPr>
+      <w:rFonts w:ascii="Tahoma" w:hAnsi="Tahoma" w:cs="Tahoma"/>
+      <w:sz w:val="16"/>
+      <w:szCs w:val="16"/>
+    </w:rPr>
+  </w:style>
+  <w:style w:type="character" w:customStyle="1" w:styleId="BalloonTextChar">
+    <w:name w:val="Balloon Text Char"/>
+    <w:basedOn w:val="DefaultParagraphFont"/>
+    <w:link w:val="BalloonText"/>
+    <w:uiPriority w:val="99"/>
+    <w:semiHidden/>
+    <w:rsid w:val="00E05056"/>
+    <w:rPr>
+      <w:rFonts w:ascii="Tahoma" w:hAnsi="Tahoma" w:cs="Tahoma"/>
+      <w:sz w:val="16"/>
+      <w:szCs w:val="16"/>
+    </w:rPr>
+  </w:style>
 </w:styles>
 </file>
 
@@ -2159,6 +2253,104 @@
       <w:rFonts w:ascii="Courier New" w:eastAsia="Times New Roman" w:hAnsi="Courier New" w:cs="Courier New"/>
       <w:sz w:val="20"/>
       <w:szCs w:val="20"/>
+    </w:rPr>
+  </w:style>
+  <w:style w:type="character" w:styleId="CommentReference">
+    <w:name w:val="annotation reference"/>
+    <w:basedOn w:val="DefaultParagraphFont"/>
+    <w:uiPriority w:val="99"/>
+    <w:semiHidden/>
+    <w:unhideWhenUsed/>
+    <w:rsid w:val="00E05056"/>
+    <w:rPr>
+      <w:sz w:val="16"/>
+      <w:szCs w:val="16"/>
+    </w:rPr>
+  </w:style>
+  <w:style w:type="paragraph" w:styleId="CommentText">
+    <w:name w:val="annotation text"/>
+    <w:basedOn w:val="Normal"/>
+    <w:link w:val="CommentTextChar"/>
+    <w:uiPriority w:val="99"/>
+    <w:semiHidden/>
+    <w:unhideWhenUsed/>
+    <w:rsid w:val="00E05056"/>
+    <w:pPr>
+      <w:spacing w:line="240" w:lineRule="auto"/>
+    </w:pPr>
+    <w:rPr>
+      <w:sz w:val="20"/>
+      <w:szCs w:val="20"/>
+    </w:rPr>
+  </w:style>
+  <w:style w:type="character" w:customStyle="1" w:styleId="CommentTextChar">
+    <w:name w:val="Comment Text Char"/>
+    <w:basedOn w:val="DefaultParagraphFont"/>
+    <w:link w:val="CommentText"/>
+    <w:uiPriority w:val="99"/>
+    <w:semiHidden/>
+    <w:rsid w:val="00E05056"/>
+    <w:rPr>
+      <w:sz w:val="20"/>
+      <w:szCs w:val="20"/>
+    </w:rPr>
+  </w:style>
+  <w:style w:type="paragraph" w:styleId="CommentSubject">
+    <w:name w:val="annotation subject"/>
+    <w:basedOn w:val="CommentText"/>
+    <w:next w:val="CommentText"/>
+    <w:link w:val="CommentSubjectChar"/>
+    <w:uiPriority w:val="99"/>
+    <w:semiHidden/>
+    <w:unhideWhenUsed/>
+    <w:rsid w:val="00E05056"/>
+    <w:rPr>
+      <w:b/>
+      <w:bCs/>
+    </w:rPr>
+  </w:style>
+  <w:style w:type="character" w:customStyle="1" w:styleId="CommentSubjectChar">
+    <w:name w:val="Comment Subject Char"/>
+    <w:basedOn w:val="CommentTextChar"/>
+    <w:link w:val="CommentSubject"/>
+    <w:uiPriority w:val="99"/>
+    <w:semiHidden/>
+    <w:rsid w:val="00E05056"/>
+    <w:rPr>
+      <w:b/>
+      <w:bCs/>
+      <w:sz w:val="20"/>
+      <w:szCs w:val="20"/>
+    </w:rPr>
+  </w:style>
+  <w:style w:type="paragraph" w:styleId="BalloonText">
+    <w:name w:val="Balloon Text"/>
+    <w:basedOn w:val="Normal"/>
+    <w:link w:val="BalloonTextChar"/>
+    <w:uiPriority w:val="99"/>
+    <w:semiHidden/>
+    <w:unhideWhenUsed/>
+    <w:rsid w:val="00E05056"/>
+    <w:pPr>
+      <w:spacing w:after="0" w:line="240" w:lineRule="auto"/>
+    </w:pPr>
+    <w:rPr>
+      <w:rFonts w:ascii="Tahoma" w:hAnsi="Tahoma" w:cs="Tahoma"/>
+      <w:sz w:val="16"/>
+      <w:szCs w:val="16"/>
+    </w:rPr>
+  </w:style>
+  <w:style w:type="character" w:customStyle="1" w:styleId="BalloonTextChar">
+    <w:name w:val="Balloon Text Char"/>
+    <w:basedOn w:val="DefaultParagraphFont"/>
+    <w:link w:val="BalloonText"/>
+    <w:uiPriority w:val="99"/>
+    <w:semiHidden/>
+    <w:rsid w:val="00E05056"/>
+    <w:rPr>
+      <w:rFonts w:ascii="Tahoma" w:hAnsi="Tahoma" w:cs="Tahoma"/>
+      <w:sz w:val="16"/>
+      <w:szCs w:val="16"/>
     </w:rPr>
   </w:style>
 </w:styles>

</xml_diff>